<commit_message>
Completed notes on Stiglitz & Rosengard (2015) chapter 1
</commit_message>
<xml_diff>
--- a/Notes/POLS6330_2020_Spring_Notes_StiglitzRosengard_2015_Economics-of-the-public-sector_v00.docx
+++ b/Notes/POLS6330_2020_Spring_Notes_StiglitzRosengard_2015_Economics-of-the-public-sector_v00.docx
@@ -531,13 +531,7 @@
         </w:numPr>
       </w:pPr>
       <w:r>
-        <w:t>Advocated by K</w:t>
-      </w:r>
-      <w:r>
-        <w:t>arl Marx, Jean Charles Leonard de Sismondi, and Robert Owens</w:t>
-      </w:r>
-      <w:r>
-        <w:t>.</w:t>
+        <w:t>Advocated by Karl Marx, Jean Charles Leonard de Sismondi, and Robert Owens.</w:t>
       </w:r>
     </w:p>
     <w:p>
@@ -1124,13 +1118,7 @@
       </w:r>
       <w:proofErr w:type="gramStart"/>
       <w:r>
-        <w:t xml:space="preserve">In </w:t>
-      </w:r>
-      <w:r>
-        <w:t>essen</w:t>
-      </w:r>
-      <w:r>
-        <w:t>ce, t</w:t>
+        <w:t>In essence, t</w:t>
       </w:r>
       <w:r>
         <w:t>he</w:t>
@@ -1191,10 +1179,1108 @@
           <w:numId w:val="7"/>
         </w:numPr>
       </w:pPr>
+      <w:r>
+        <w:t>Economists study scarcity and how societies make choices about the use of limited resources.</w:t>
+      </w:r>
+    </w:p>
+    <w:p>
+      <w:pPr>
+        <w:pStyle w:val="ListParagraph"/>
+        <w:numPr>
+          <w:ilvl w:val="0"/>
+          <w:numId w:val="7"/>
+        </w:numPr>
+      </w:pPr>
+      <w:r>
+        <w:t>Scarcity means that the amount of resources is less than the demand for those resources.</w:t>
+      </w:r>
+    </w:p>
+    <w:p>
+      <w:pPr>
+        <w:pStyle w:val="ListParagraph"/>
+        <w:numPr>
+          <w:ilvl w:val="0"/>
+          <w:numId w:val="7"/>
+        </w:numPr>
+      </w:pPr>
+      <w:r>
+        <w:t>There are four central economic questions:</w:t>
+      </w:r>
+    </w:p>
+    <w:p>
+      <w:pPr>
+        <w:pStyle w:val="ListParagraph"/>
+        <w:numPr>
+          <w:ilvl w:val="1"/>
+          <w:numId w:val="7"/>
+        </w:numPr>
+      </w:pPr>
+      <w:r>
+        <w:t>What is to be produced?</w:t>
+      </w:r>
+    </w:p>
+    <w:p>
+      <w:pPr>
+        <w:pStyle w:val="ListParagraph"/>
+        <w:numPr>
+          <w:ilvl w:val="1"/>
+          <w:numId w:val="7"/>
+        </w:numPr>
+      </w:pPr>
+      <w:r>
+        <w:t>How is it to be produced?</w:t>
+      </w:r>
+    </w:p>
+    <w:p>
+      <w:pPr>
+        <w:pStyle w:val="ListParagraph"/>
+        <w:numPr>
+          <w:ilvl w:val="1"/>
+          <w:numId w:val="7"/>
+        </w:numPr>
+      </w:pPr>
+      <w:r>
+        <w:t>For whom is it to be produced?</w:t>
+      </w:r>
+    </w:p>
+    <w:p>
+      <w:pPr>
+        <w:pStyle w:val="ListParagraph"/>
+        <w:numPr>
+          <w:ilvl w:val="1"/>
+          <w:numId w:val="7"/>
+        </w:numPr>
+      </w:pPr>
+      <w:r>
+        <w:t>How does a society make decisions regarding the preceding questions?</w:t>
+      </w:r>
+    </w:p>
+    <w:p>
+      <w:pPr>
+        <w:pStyle w:val="ListParagraph"/>
+        <w:numPr>
+          <w:ilvl w:val="0"/>
+          <w:numId w:val="7"/>
+        </w:numPr>
+      </w:pPr>
+      <w:r>
+        <w:t>Public sector economics questions:</w:t>
+      </w:r>
+    </w:p>
+    <w:p>
+      <w:pPr>
+        <w:pStyle w:val="ListParagraph"/>
+        <w:numPr>
+          <w:ilvl w:val="1"/>
+          <w:numId w:val="7"/>
+        </w:numPr>
+      </w:pPr>
+      <w:r>
+        <w:t>What choices are made within the public sector?</w:t>
+      </w:r>
+    </w:p>
+    <w:p>
+      <w:pPr>
+        <w:pStyle w:val="ListParagraph"/>
+        <w:numPr>
+          <w:ilvl w:val="1"/>
+          <w:numId w:val="7"/>
+        </w:numPr>
+      </w:pPr>
+      <w:r>
+        <w:t>What is the role of government?</w:t>
+      </w:r>
+    </w:p>
+    <w:p>
+      <w:pPr>
+        <w:pStyle w:val="ListParagraph"/>
+        <w:numPr>
+          <w:ilvl w:val="1"/>
+          <w:numId w:val="7"/>
+        </w:numPr>
+      </w:pPr>
+      <w:r>
+        <w:t>What are the ways that government affects economic decisions in the private sector?</w:t>
+      </w:r>
+    </w:p>
+    <w:p>
+      <w:pPr>
+        <w:pStyle w:val="ListParagraph"/>
+        <w:numPr>
+          <w:ilvl w:val="0"/>
+          <w:numId w:val="7"/>
+        </w:numPr>
+      </w:pPr>
+      <w:r>
+        <w:t>What goods are</w:t>
+      </w:r>
+      <w:r>
+        <w:t xml:space="preserve"> to be produced?</w:t>
+      </w:r>
+    </w:p>
+    <w:p>
+      <w:pPr>
+        <w:pStyle w:val="ListParagraph"/>
+        <w:numPr>
+          <w:ilvl w:val="1"/>
+          <w:numId w:val="7"/>
+        </w:numPr>
+      </w:pPr>
+      <w:r>
+        <w:t>The production possibilities schedule depicts the various amounts of two goods (e.g., public goods and private goods) that can be produced efficiently with given resources</w:t>
+      </w:r>
+      <w:r>
+        <w:t xml:space="preserve"> and technology (Figure 1.1, p. 14)</w:t>
+      </w:r>
+      <w:r>
+        <w:t>.</w:t>
+      </w:r>
+    </w:p>
+    <w:p>
+      <w:pPr>
+        <w:pStyle w:val="ListParagraph"/>
+        <w:numPr>
+          <w:ilvl w:val="2"/>
+          <w:numId w:val="7"/>
+        </w:numPr>
+      </w:pPr>
+      <w:r>
+        <w:t>Points below the curve are inefficient.</w:t>
+      </w:r>
+    </w:p>
+    <w:p>
+      <w:pPr>
+        <w:pStyle w:val="ListParagraph"/>
+        <w:numPr>
+          <w:ilvl w:val="2"/>
+          <w:numId w:val="7"/>
+        </w:numPr>
+      </w:pPr>
+      <w:r>
+        <w:t>Points above the curve are infeasible given current resources.</w:t>
+      </w:r>
+    </w:p>
+    <w:p>
+      <w:pPr>
+        <w:pStyle w:val="ListParagraph"/>
+        <w:numPr>
+          <w:ilvl w:val="2"/>
+          <w:numId w:val="7"/>
+        </w:numPr>
+      </w:pPr>
+      <w:r>
+        <w:t>QUESTION: Is technology distinct from resources (i.e., is technology not considered a resource)?</w:t>
+      </w:r>
+    </w:p>
+    <w:p>
+      <w:pPr>
+        <w:pStyle w:val="ListParagraph"/>
+        <w:numPr>
+          <w:ilvl w:val="0"/>
+          <w:numId w:val="7"/>
+        </w:numPr>
+      </w:pPr>
+      <w:r>
+        <w:lastRenderedPageBreak/>
+        <w:t>How should goods be produced?</w:t>
+      </w:r>
+    </w:p>
+    <w:p>
+      <w:pPr>
+        <w:pStyle w:val="ListParagraph"/>
+        <w:numPr>
+          <w:ilvl w:val="1"/>
+          <w:numId w:val="7"/>
+        </w:numPr>
+      </w:pPr>
+      <w:r>
+        <w:t>Privately produced goods versus publicly produced goods.</w:t>
+      </w:r>
+    </w:p>
+    <w:p>
+      <w:pPr>
+        <w:pStyle w:val="ListParagraph"/>
+        <w:numPr>
+          <w:ilvl w:val="1"/>
+          <w:numId w:val="7"/>
+        </w:numPr>
+      </w:pPr>
+      <w:r>
+        <w:t>Capital versus labor.</w:t>
+      </w:r>
+    </w:p>
+    <w:p>
+      <w:pPr>
+        <w:pStyle w:val="ListParagraph"/>
+        <w:numPr>
+          <w:ilvl w:val="1"/>
+          <w:numId w:val="7"/>
+        </w:numPr>
+      </w:pPr>
+      <w:r>
+        <w:t>What technology to use to produce goods.</w:t>
+      </w:r>
+    </w:p>
+    <w:p>
+      <w:pPr>
+        <w:pStyle w:val="ListParagraph"/>
+        <w:numPr>
+          <w:ilvl w:val="0"/>
+          <w:numId w:val="7"/>
+        </w:numPr>
+      </w:pPr>
+      <w:r>
+        <w:t>For whom should goods be produced (i.e.., how should goods be distributed)?</w:t>
+      </w:r>
+    </w:p>
+    <w:p>
+      <w:pPr>
+        <w:pStyle w:val="ListParagraph"/>
+        <w:numPr>
+          <w:ilvl w:val="1"/>
+          <w:numId w:val="7"/>
+        </w:numPr>
+      </w:pPr>
+      <w:r>
+        <w:t>Affects the amount of income individuals have at their disposal to spend.</w:t>
+      </w:r>
+    </w:p>
+    <w:p>
+      <w:pPr>
+        <w:pStyle w:val="ListParagraph"/>
+        <w:numPr>
+          <w:ilvl w:val="1"/>
+          <w:numId w:val="7"/>
+        </w:numPr>
+      </w:pPr>
+      <w:r>
+        <w:t>Different groups benefit from the production of different public goods.</w:t>
+      </w:r>
+    </w:p>
+    <w:p>
+      <w:pPr>
+        <w:pStyle w:val="ListParagraph"/>
+        <w:numPr>
+          <w:ilvl w:val="0"/>
+          <w:numId w:val="7"/>
+        </w:numPr>
+      </w:pPr>
+      <w:r>
+        <w:t>How are choices made?</w:t>
+      </w:r>
+    </w:p>
+    <w:p>
+      <w:pPr>
+        <w:pStyle w:val="ListParagraph"/>
+        <w:numPr>
+          <w:ilvl w:val="1"/>
+          <w:numId w:val="7"/>
+        </w:numPr>
+      </w:pPr>
+      <w:r>
+        <w:t>Public sector makes choices collectively.</w:t>
+      </w:r>
+    </w:p>
+    <w:p>
+      <w:pPr>
+        <w:pStyle w:val="ListParagraph"/>
+        <w:numPr>
+          <w:ilvl w:val="1"/>
+          <w:numId w:val="7"/>
+        </w:numPr>
+      </w:pPr>
+      <w:r>
+        <w:t>Collective decision making is complicated.</w:t>
+      </w:r>
+    </w:p>
+    <w:p>
+      <w:pPr>
+        <w:pStyle w:val="ListParagraph"/>
+        <w:numPr>
+          <w:ilvl w:val="1"/>
+          <w:numId w:val="7"/>
+        </w:numPr>
+      </w:pPr>
+      <w:r>
+        <w:t>Collective choices are also called social choices.</w:t>
+      </w:r>
+    </w:p>
+    <w:p/>
+    <w:p>
+      <w:r>
+        <w:t>Analyzing the Public Sector</w:t>
+      </w:r>
+    </w:p>
+    <w:p>
+      <w:pPr>
+        <w:pStyle w:val="ListParagraph"/>
+        <w:numPr>
+          <w:ilvl w:val="0"/>
+          <w:numId w:val="8"/>
+        </w:numPr>
+      </w:pPr>
+      <w:r>
+        <w:t>Four general stages of analysis</w:t>
+      </w:r>
+    </w:p>
+    <w:p>
+      <w:pPr>
+        <w:pStyle w:val="ListParagraph"/>
+        <w:numPr>
+          <w:ilvl w:val="1"/>
+          <w:numId w:val="8"/>
+        </w:numPr>
+      </w:pPr>
+      <w:r>
+        <w:t>Describing</w:t>
+      </w:r>
+    </w:p>
+    <w:p>
+      <w:pPr>
+        <w:pStyle w:val="ListParagraph"/>
+        <w:numPr>
+          <w:ilvl w:val="1"/>
+          <w:numId w:val="8"/>
+        </w:numPr>
+      </w:pPr>
+      <w:r>
+        <w:t>Analyzing</w:t>
+      </w:r>
+    </w:p>
+    <w:p>
+      <w:pPr>
+        <w:pStyle w:val="ListParagraph"/>
+        <w:numPr>
+          <w:ilvl w:val="1"/>
+          <w:numId w:val="8"/>
+        </w:numPr>
+      </w:pPr>
+      <w:r>
+        <w:t>Evaluating</w:t>
+      </w:r>
+    </w:p>
+    <w:p>
+      <w:pPr>
+        <w:pStyle w:val="ListParagraph"/>
+        <w:numPr>
+          <w:ilvl w:val="1"/>
+          <w:numId w:val="8"/>
+        </w:numPr>
+      </w:pPr>
+      <w:r>
+        <w:t>Interpreting</w:t>
+      </w:r>
+    </w:p>
+    <w:p>
+      <w:pPr>
+        <w:pStyle w:val="ListParagraph"/>
+        <w:numPr>
+          <w:ilvl w:val="0"/>
+          <w:numId w:val="8"/>
+        </w:numPr>
+      </w:pPr>
+      <w:r>
+        <w:t>Describing what the government does</w:t>
+      </w:r>
+      <w:r>
+        <w:t>.</w:t>
+      </w:r>
+    </w:p>
+    <w:p>
+      <w:pPr>
+        <w:pStyle w:val="ListParagraph"/>
+        <w:numPr>
+          <w:ilvl w:val="1"/>
+          <w:numId w:val="8"/>
+        </w:numPr>
+      </w:pPr>
+      <w:r>
+        <w:t>U.S. federal government budget is roughly 1,000 standard pages</w:t>
+      </w:r>
+    </w:p>
+    <w:p>
+      <w:pPr>
+        <w:pStyle w:val="ListParagraph"/>
+        <w:numPr>
+          <w:ilvl w:val="1"/>
+          <w:numId w:val="8"/>
+        </w:numPr>
+      </w:pPr>
+      <w:r>
+        <w:t>Activities are not easily compartmentalized</w:t>
+      </w:r>
+    </w:p>
+    <w:p>
+      <w:pPr>
+        <w:pStyle w:val="ListParagraph"/>
+        <w:numPr>
+          <w:ilvl w:val="0"/>
+          <w:numId w:val="8"/>
+        </w:numPr>
+      </w:pPr>
+      <w:r>
+        <w:t>Analyzing the consequences of government action</w:t>
+      </w:r>
+      <w:r>
+        <w:t>.</w:t>
+      </w:r>
+    </w:p>
+    <w:p>
+      <w:pPr>
+        <w:pStyle w:val="ListParagraph"/>
+        <w:numPr>
+          <w:ilvl w:val="1"/>
+          <w:numId w:val="8"/>
+        </w:numPr>
+      </w:pPr>
+      <w:r>
+        <w:t>Understanding who bears the cost of government action.</w:t>
+      </w:r>
+    </w:p>
+    <w:p>
+      <w:pPr>
+        <w:pStyle w:val="ListParagraph"/>
+        <w:numPr>
+          <w:ilvl w:val="1"/>
+          <w:numId w:val="8"/>
+        </w:numPr>
+      </w:pPr>
+      <w:r>
+        <w:t>Understanding who benefits from government action.</w:t>
+      </w:r>
+    </w:p>
+    <w:p>
+      <w:pPr>
+        <w:pStyle w:val="ListParagraph"/>
+        <w:numPr>
+          <w:ilvl w:val="1"/>
+          <w:numId w:val="8"/>
+        </w:numPr>
+      </w:pPr>
+      <w:r>
+        <w:t>Understanding how the behavior of social actors may change in response to government action.</w:t>
+      </w:r>
+    </w:p>
+    <w:p>
+      <w:pPr>
+        <w:pStyle w:val="ListParagraph"/>
+        <w:numPr>
+          <w:ilvl w:val="0"/>
+          <w:numId w:val="8"/>
+        </w:numPr>
+      </w:pPr>
+      <w:r>
+        <w:t>Evaluating alternative actions the government can take</w:t>
+      </w:r>
+      <w:r>
+        <w:t>.</w:t>
+      </w:r>
+    </w:p>
+    <w:p>
+      <w:pPr>
+        <w:pStyle w:val="ListParagraph"/>
+        <w:numPr>
+          <w:ilvl w:val="1"/>
+          <w:numId w:val="8"/>
+        </w:numPr>
+      </w:pPr>
+      <w:r>
+        <w:t>Identify the consequences of alternative actions.</w:t>
+      </w:r>
+    </w:p>
+    <w:p>
+      <w:pPr>
+        <w:pStyle w:val="ListParagraph"/>
+        <w:numPr>
+          <w:ilvl w:val="1"/>
+          <w:numId w:val="8"/>
+        </w:numPr>
+      </w:pPr>
+      <w:r>
+        <w:t>Deciding the criteria for evaluating alternative actions.</w:t>
+      </w:r>
+    </w:p>
+    <w:p>
+      <w:pPr>
+        <w:pStyle w:val="ListParagraph"/>
+        <w:numPr>
+          <w:ilvl w:val="0"/>
+          <w:numId w:val="8"/>
+        </w:numPr>
+      </w:pPr>
+      <w:r>
+        <w:t xml:space="preserve">Interpreting the political </w:t>
+      </w:r>
+      <w:r>
+        <w:t>factors that influence</w:t>
+      </w:r>
+      <w:r>
+        <w:t xml:space="preserve"> government decisions</w:t>
+      </w:r>
+      <w:r>
+        <w:t>.</w:t>
+      </w:r>
+    </w:p>
+    <w:p>
+      <w:pPr>
+        <w:pStyle w:val="ListParagraph"/>
+        <w:numPr>
+          <w:ilvl w:val="1"/>
+          <w:numId w:val="8"/>
+        </w:numPr>
+      </w:pPr>
+      <w:r>
+        <w:t>Explaining why government chooses one action over another.</w:t>
+      </w:r>
+    </w:p>
+    <w:p>
+      <w:pPr>
+        <w:pStyle w:val="ListParagraph"/>
+        <w:numPr>
+          <w:ilvl w:val="1"/>
+          <w:numId w:val="8"/>
+        </w:numPr>
+      </w:pPr>
+      <w:r>
+        <w:t>Understanding how the structure of government affects how it makes choices.</w:t>
+      </w:r>
+    </w:p>
+    <w:p>
+      <w:pPr>
+        <w:pStyle w:val="ListParagraph"/>
+        <w:numPr>
+          <w:ilvl w:val="1"/>
+          <w:numId w:val="8"/>
+        </w:numPr>
+      </w:pPr>
+      <w:r>
+        <w:t>Understanding how the structure of government is decided.</w:t>
+      </w:r>
+    </w:p>
+    <w:p>
+      <w:pPr>
+        <w:pStyle w:val="ListParagraph"/>
+        <w:numPr>
+          <w:ilvl w:val="1"/>
+          <w:numId w:val="8"/>
+        </w:numPr>
+      </w:pPr>
+      <w:r>
+        <w:t>Understanding how economic incentives influence the behavior of actors in the collective decision-making process.</w:t>
+      </w:r>
+    </w:p>
+    <w:p/>
+    <w:p>
+      <w:r>
+        <w:t>Economic Models</w:t>
+      </w:r>
+    </w:p>
+    <w:p>
+      <w:pPr>
+        <w:pStyle w:val="ListParagraph"/>
+        <w:numPr>
+          <w:ilvl w:val="0"/>
+          <w:numId w:val="9"/>
+        </w:numPr>
+      </w:pPr>
+      <w:r>
+        <w:t>Experimentation is used to test competing theories.</w:t>
+      </w:r>
+    </w:p>
+    <w:p>
+      <w:pPr>
+        <w:pStyle w:val="ListParagraph"/>
+        <w:numPr>
+          <w:ilvl w:val="1"/>
+          <w:numId w:val="9"/>
+        </w:numPr>
+      </w:pPr>
+      <w:r>
+        <w:t>Economists often are limited to natural experiments.</w:t>
+      </w:r>
+    </w:p>
+    <w:p>
+      <w:pPr>
+        <w:pStyle w:val="ListParagraph"/>
+        <w:numPr>
+          <w:ilvl w:val="2"/>
+          <w:numId w:val="9"/>
+        </w:numPr>
+      </w:pPr>
+      <w:r>
+        <w:t>Different markets</w:t>
+      </w:r>
+    </w:p>
+    <w:p>
+      <w:pPr>
+        <w:pStyle w:val="ListParagraph"/>
+        <w:numPr>
+          <w:ilvl w:val="2"/>
+          <w:numId w:val="9"/>
+        </w:numPr>
+      </w:pPr>
+      <w:r>
+        <w:t>Different time periods</w:t>
+      </w:r>
+    </w:p>
+    <w:p>
+      <w:pPr>
+        <w:pStyle w:val="ListParagraph"/>
+        <w:numPr>
+          <w:ilvl w:val="0"/>
+          <w:numId w:val="9"/>
+        </w:numPr>
+      </w:pPr>
+      <w:r>
+        <w:t>Economic models are used to analyze the consequences of policy alternatives.</w:t>
+      </w:r>
+    </w:p>
+    <w:p>
+      <w:pPr>
+        <w:pStyle w:val="ListParagraph"/>
+        <w:numPr>
+          <w:ilvl w:val="1"/>
+          <w:numId w:val="9"/>
+        </w:numPr>
+      </w:pPr>
+      <w:r>
+        <w:t>Includes only the essential features of the economy.</w:t>
+      </w:r>
+    </w:p>
+    <w:p>
+      <w:pPr>
+        <w:pStyle w:val="ListParagraph"/>
+        <w:numPr>
+          <w:ilvl w:val="1"/>
+          <w:numId w:val="9"/>
+        </w:numPr>
+      </w:pPr>
+      <w:r>
+        <w:t>Based on simplifying assumptions.</w:t>
+      </w:r>
+    </w:p>
+    <w:p>
+      <w:pPr>
+        <w:pStyle w:val="ListParagraph"/>
+        <w:numPr>
+          <w:ilvl w:val="1"/>
+          <w:numId w:val="9"/>
+        </w:numPr>
+      </w:pPr>
+      <w:r>
+        <w:t>Economists are explicit about the assumptions of their models.</w:t>
+      </w:r>
+    </w:p>
+    <w:p>
+      <w:pPr>
+        <w:pStyle w:val="ListParagraph"/>
+        <w:numPr>
+          <w:ilvl w:val="1"/>
+          <w:numId w:val="9"/>
+        </w:numPr>
+      </w:pPr>
+      <w:r>
+        <w:t>QUESTION: How does one determine what features are essential for an economic model?</w:t>
+      </w:r>
+    </w:p>
+    <w:p>
+      <w:pPr>
+        <w:pStyle w:val="ListParagraph"/>
+        <w:numPr>
+          <w:ilvl w:val="0"/>
+          <w:numId w:val="9"/>
+        </w:numPr>
+      </w:pPr>
+      <w:r>
+        <w:lastRenderedPageBreak/>
+        <w:t>Musgrave’s three branches</w:t>
+      </w:r>
+    </w:p>
+    <w:p>
+      <w:pPr>
+        <w:pStyle w:val="ListParagraph"/>
+        <w:numPr>
+          <w:ilvl w:val="1"/>
+          <w:numId w:val="9"/>
+        </w:numPr>
+      </w:pPr>
+      <w:r>
+        <w:t>Twentieth century public sector economist Richard Musgrave modeled the government as having three branches.</w:t>
+      </w:r>
+    </w:p>
+    <w:p>
+      <w:pPr>
+        <w:pStyle w:val="ListParagraph"/>
+        <w:numPr>
+          <w:ilvl w:val="2"/>
+          <w:numId w:val="9"/>
+        </w:numPr>
+      </w:pPr>
+      <w:r>
+        <w:t>Stabilization sought full employment with stable prices.</w:t>
+      </w:r>
+    </w:p>
+    <w:p>
+      <w:pPr>
+        <w:pStyle w:val="ListParagraph"/>
+        <w:numPr>
+          <w:ilvl w:val="2"/>
+          <w:numId w:val="9"/>
+        </w:numPr>
+      </w:pPr>
+      <w:r>
+        <w:t xml:space="preserve">Allocation concerned </w:t>
+      </w:r>
+      <w:r>
+        <w:t xml:space="preserve">itself </w:t>
+      </w:r>
+      <w:r>
+        <w:t>with how the economy allocated its resources.</w:t>
+      </w:r>
+    </w:p>
+    <w:p>
+      <w:pPr>
+        <w:pStyle w:val="ListParagraph"/>
+        <w:numPr>
+          <w:ilvl w:val="3"/>
+          <w:numId w:val="9"/>
+        </w:numPr>
+      </w:pPr>
+      <w:r>
+        <w:t>Government directly intervenes by buying goods.</w:t>
+      </w:r>
+    </w:p>
+    <w:p>
+      <w:pPr>
+        <w:pStyle w:val="ListParagraph"/>
+        <w:numPr>
+          <w:ilvl w:val="3"/>
+          <w:numId w:val="9"/>
+        </w:numPr>
+      </w:pPr>
+      <w:r>
+        <w:t>Government indirectly intervenes through taxes and subsidies which encourage or discourage certain activities.</w:t>
+      </w:r>
+    </w:p>
+    <w:p>
+      <w:pPr>
+        <w:pStyle w:val="ListParagraph"/>
+        <w:numPr>
+          <w:ilvl w:val="2"/>
+          <w:numId w:val="9"/>
+        </w:numPr>
+      </w:pPr>
+      <w:r>
+        <w:t>Distribution focused on how goods were distributed among members of the society.</w:t>
+      </w:r>
+    </w:p>
+    <w:p>
+      <w:pPr>
+        <w:pStyle w:val="ListParagraph"/>
+        <w:numPr>
+          <w:ilvl w:val="3"/>
+          <w:numId w:val="9"/>
+        </w:numPr>
+      </w:pPr>
+      <w:r>
+        <w:t>Equity versus efficiency</w:t>
+      </w:r>
+    </w:p>
+    <w:p>
+      <w:pPr>
+        <w:pStyle w:val="ListParagraph"/>
+        <w:numPr>
+          <w:ilvl w:val="1"/>
+          <w:numId w:val="9"/>
+        </w:numPr>
+      </w:pPr>
+      <w:r>
+        <w:t>Public sector economics focuses on allocation and distribution.</w:t>
+      </w:r>
+    </w:p>
+    <w:p/>
+    <w:p>
+      <w:r>
+        <w:t>Normative Versus Positive Economics</w:t>
+      </w:r>
+    </w:p>
+    <w:p>
+      <w:pPr>
+        <w:pStyle w:val="ListParagraph"/>
+        <w:numPr>
+          <w:ilvl w:val="0"/>
+          <w:numId w:val="10"/>
+        </w:numPr>
+      </w:pPr>
+      <w:r>
+        <w:t>Positive economics (i.e., what is)</w:t>
+      </w:r>
+    </w:p>
+    <w:p>
+      <w:pPr>
+        <w:pStyle w:val="ListParagraph"/>
+        <w:numPr>
+          <w:ilvl w:val="1"/>
+          <w:numId w:val="10"/>
+        </w:numPr>
+      </w:pPr>
+      <w:r>
+        <w:t>Describing the economy.</w:t>
+      </w:r>
+    </w:p>
+    <w:p>
+      <w:pPr>
+        <w:pStyle w:val="ListParagraph"/>
+        <w:numPr>
+          <w:ilvl w:val="1"/>
+          <w:numId w:val="10"/>
+        </w:numPr>
+      </w:pPr>
+      <w:r>
+        <w:t>Predicting how the economy will change.</w:t>
+      </w:r>
+    </w:p>
+    <w:p>
+      <w:pPr>
+        <w:pStyle w:val="ListParagraph"/>
+        <w:numPr>
+          <w:ilvl w:val="1"/>
+          <w:numId w:val="10"/>
+        </w:numPr>
+      </w:pPr>
+      <w:r>
+        <w:t>Predicting the effects of policy alternatives.</w:t>
+      </w:r>
+    </w:p>
+    <w:p>
+      <w:pPr>
+        <w:pStyle w:val="ListParagraph"/>
+        <w:numPr>
+          <w:ilvl w:val="0"/>
+          <w:numId w:val="10"/>
+        </w:numPr>
+      </w:pPr>
+      <w:r>
+        <w:t>Normative economics (i.e., what should be)</w:t>
+      </w:r>
+    </w:p>
+    <w:p>
+      <w:pPr>
+        <w:pStyle w:val="ListParagraph"/>
+        <w:numPr>
+          <w:ilvl w:val="1"/>
+          <w:numId w:val="10"/>
+        </w:numPr>
+      </w:pPr>
+      <w:r>
+        <w:t>Evaluating the costs and benefits of policy alternatives.</w:t>
+      </w:r>
+    </w:p>
+    <w:p>
+      <w:pPr>
+        <w:pStyle w:val="ListParagraph"/>
+        <w:numPr>
+          <w:ilvl w:val="1"/>
+          <w:numId w:val="10"/>
+        </w:numPr>
+      </w:pPr>
+      <w:r>
+        <w:t>Forming judgments about the desirability of policy alternatives.</w:t>
+      </w:r>
+    </w:p>
+    <w:p>
+      <w:pPr>
+        <w:pStyle w:val="ListParagraph"/>
+        <w:numPr>
+          <w:ilvl w:val="1"/>
+          <w:numId w:val="10"/>
+        </w:numPr>
+      </w:pPr>
+      <w:r>
+        <w:t>Developing systematic procedures for comparing the gains of those who benefit from a policy with costs of those who are harmed by the policy.</w:t>
+      </w:r>
+    </w:p>
+    <w:p>
+      <w:pPr>
+        <w:pStyle w:val="ListParagraph"/>
+        <w:numPr>
+          <w:ilvl w:val="1"/>
+          <w:numId w:val="10"/>
+        </w:numPr>
+      </w:pPr>
+      <w:r>
+        <w:t>Good normative analysis is explicit about the values or objectives it incorporates.</w:t>
+      </w:r>
+    </w:p>
+    <w:p>
+      <w:pPr>
+        <w:pStyle w:val="ListParagraph"/>
+        <w:numPr>
+          <w:ilvl w:val="0"/>
+          <w:numId w:val="10"/>
+        </w:numPr>
+      </w:pPr>
+      <w:r>
+        <w:t>The social choice school of public sector economics focuses on describing the influence of political processes on social choices.</w:t>
+      </w:r>
+    </w:p>
+    <w:p>
+      <w:pPr>
+        <w:pStyle w:val="ListParagraph"/>
+        <w:numPr>
+          <w:ilvl w:val="1"/>
+          <w:numId w:val="10"/>
+        </w:numPr>
+      </w:pPr>
+      <w:r>
+        <w:t>Evaluating alternative political processes.</w:t>
+      </w:r>
+    </w:p>
+    <w:p/>
+    <w:p/>
+    <w:p>
+      <w:pPr>
+        <w:rPr>
+          <w:i/>
+        </w:rPr>
+      </w:pPr>
+      <w:r>
+        <w:rPr>
+          <w:i/>
+        </w:rPr>
+        <w:t>Disagreements Among Economists</w:t>
+      </w:r>
+    </w:p>
+    <w:p/>
+    <w:p>
+      <w:r>
+        <w:t>Two broad areas of disagreement</w:t>
+      </w:r>
+    </w:p>
+    <w:p>
+      <w:pPr>
+        <w:pStyle w:val="ListParagraph"/>
+        <w:numPr>
+          <w:ilvl w:val="0"/>
+          <w:numId w:val="12"/>
+        </w:numPr>
+      </w:pPr>
+      <w:r>
+        <w:t>Consequences of policies</w:t>
+      </w:r>
+    </w:p>
+    <w:p>
+      <w:pPr>
+        <w:pStyle w:val="ListParagraph"/>
+        <w:numPr>
+          <w:ilvl w:val="0"/>
+          <w:numId w:val="12"/>
+        </w:numPr>
+      </w:pPr>
+      <w:r>
+        <w:t>Values</w:t>
+      </w:r>
+    </w:p>
+    <w:p/>
+    <w:p>
+      <w:r>
+        <w:t>Differences in Views on How the Economy Behaves</w:t>
+      </w:r>
+    </w:p>
+    <w:p>
+      <w:pPr>
+        <w:pStyle w:val="ListParagraph"/>
+        <w:numPr>
+          <w:ilvl w:val="0"/>
+          <w:numId w:val="13"/>
+        </w:numPr>
+      </w:pPr>
+      <w:r>
+        <w:t>Occur within positive economics</w:t>
+      </w:r>
+    </w:p>
+    <w:p>
+      <w:pPr>
+        <w:pStyle w:val="ListParagraph"/>
+        <w:numPr>
+          <w:ilvl w:val="0"/>
+          <w:numId w:val="13"/>
+        </w:numPr>
+      </w:pPr>
+      <w:r>
+        <w:t>Economists disagree on the best model for describing the economy.</w:t>
+      </w:r>
+    </w:p>
+    <w:p>
+      <w:pPr>
+        <w:pStyle w:val="ListParagraph"/>
+        <w:numPr>
+          <w:ilvl w:val="1"/>
+          <w:numId w:val="13"/>
+        </w:numPr>
+      </w:pPr>
+      <w:r>
+        <w:t>Disagreement on the kind of response</w:t>
+      </w:r>
+    </w:p>
+    <w:p>
+      <w:pPr>
+        <w:pStyle w:val="ListParagraph"/>
+        <w:numPr>
+          <w:ilvl w:val="1"/>
+          <w:numId w:val="13"/>
+        </w:numPr>
+      </w:pPr>
+      <w:r>
+        <w:t>Disagreement on the magnitude of response</w:t>
+      </w:r>
+    </w:p>
+    <w:p>
+      <w:pPr>
+        <w:pStyle w:val="ListParagraph"/>
+        <w:numPr>
+          <w:ilvl w:val="0"/>
+          <w:numId w:val="13"/>
+        </w:numPr>
+      </w:pPr>
+      <w:r>
+        <w:t>Highlight when different models lead to different conclusions.</w:t>
+      </w:r>
+    </w:p>
+    <w:p/>
+    <w:p>
+      <w:r>
+        <w:t>Disagreement Over Values</w:t>
+      </w:r>
+    </w:p>
+    <w:p>
+      <w:pPr>
+        <w:pStyle w:val="ListParagraph"/>
+        <w:numPr>
+          <w:ilvl w:val="0"/>
+          <w:numId w:val="14"/>
+        </w:numPr>
+      </w:pPr>
+      <w:r>
+        <w:t>Occur within normative economics</w:t>
+      </w:r>
+    </w:p>
+    <w:p>
+      <w:pPr>
+        <w:pStyle w:val="ListParagraph"/>
+        <w:numPr>
+          <w:ilvl w:val="0"/>
+          <w:numId w:val="14"/>
+        </w:numPr>
+      </w:pPr>
+      <w:r>
+        <w:t>Individuals weight consequences differently</w:t>
+      </w:r>
+    </w:p>
+    <w:p>
       <w:bookmarkStart w:id="0" w:name="_GoBack"/>
       <w:bookmarkEnd w:id="0"/>
     </w:p>
-    <w:p/>
     <w:sectPr>
       <w:headerReference w:type="default" r:id="rId7"/>
       <w:footerReference w:type="default" r:id="rId8"/>
@@ -1263,7 +2349,7 @@
         <w:bCs/>
         <w:noProof/>
       </w:rPr>
-      <w:t>2</w:t>
+      <w:t>5</w:t>
     </w:r>
     <w:r>
       <w:rPr>
@@ -1302,7 +2388,7 @@
         <w:bCs/>
         <w:noProof/>
       </w:rPr>
-      <w:t>3</w:t>
+      <w:t>5</w:t>
     </w:r>
     <w:r>
       <w:rPr>
@@ -1350,7 +2436,16 @@
     </w:r>
     <w:proofErr w:type="spellEnd"/>
     <w:r>
-      <w:t xml:space="preserve">, J. K. (2015). Economics of the Public Sector (4th ed.). New York, NY: W. W. Norton &amp; Company, Inc. </w:t>
+      <w:t xml:space="preserve">, J. K. (2015). </w:t>
+    </w:r>
+    <w:r>
+      <w:rPr>
+        <w:i/>
+      </w:rPr>
+      <w:t>Economics of the Public Sector</w:t>
+    </w:r>
+    <w:r>
+      <w:t xml:space="preserve"> (4th ed.). New York, NY: W. W. Norton &amp; Company, Inc. </w:t>
     </w:r>
   </w:p>
 </w:hdr>
@@ -1472,6 +2567,232 @@
     </w:lvl>
   </w:abstractNum>
   <w:abstractNum w:abstractNumId="1" w15:restartNumberingAfterBreak="0">
+    <w:nsid w:val="095B0635"/>
+    <w:multiLevelType w:val="hybridMultilevel"/>
+    <w:tmpl w:val="82068DA6"/>
+    <w:lvl w:ilvl="0" w:tplc="04090001">
+      <w:start w:val="1"/>
+      <w:numFmt w:val="bullet"/>
+      <w:lvlText w:val=""/>
+      <w:lvlJc w:val="left"/>
+      <w:pPr>
+        <w:ind w:left="720" w:hanging="360"/>
+      </w:pPr>
+      <w:rPr>
+        <w:rFonts w:ascii="Symbol" w:hAnsi="Symbol" w:hint="default"/>
+      </w:rPr>
+    </w:lvl>
+    <w:lvl w:ilvl="1" w:tplc="04090003">
+      <w:start w:val="1"/>
+      <w:numFmt w:val="bullet"/>
+      <w:lvlText w:val="o"/>
+      <w:lvlJc w:val="left"/>
+      <w:pPr>
+        <w:ind w:left="1440" w:hanging="360"/>
+      </w:pPr>
+      <w:rPr>
+        <w:rFonts w:ascii="Courier New" w:hAnsi="Courier New" w:cs="Courier New" w:hint="default"/>
+      </w:rPr>
+    </w:lvl>
+    <w:lvl w:ilvl="2" w:tplc="04090005" w:tentative="1">
+      <w:start w:val="1"/>
+      <w:numFmt w:val="bullet"/>
+      <w:lvlText w:val=""/>
+      <w:lvlJc w:val="left"/>
+      <w:pPr>
+        <w:ind w:left="2160" w:hanging="360"/>
+      </w:pPr>
+      <w:rPr>
+        <w:rFonts w:ascii="Wingdings" w:hAnsi="Wingdings" w:hint="default"/>
+      </w:rPr>
+    </w:lvl>
+    <w:lvl w:ilvl="3" w:tplc="04090001" w:tentative="1">
+      <w:start w:val="1"/>
+      <w:numFmt w:val="bullet"/>
+      <w:lvlText w:val=""/>
+      <w:lvlJc w:val="left"/>
+      <w:pPr>
+        <w:ind w:left="2880" w:hanging="360"/>
+      </w:pPr>
+      <w:rPr>
+        <w:rFonts w:ascii="Symbol" w:hAnsi="Symbol" w:hint="default"/>
+      </w:rPr>
+    </w:lvl>
+    <w:lvl w:ilvl="4" w:tplc="04090003" w:tentative="1">
+      <w:start w:val="1"/>
+      <w:numFmt w:val="bullet"/>
+      <w:lvlText w:val="o"/>
+      <w:lvlJc w:val="left"/>
+      <w:pPr>
+        <w:ind w:left="3600" w:hanging="360"/>
+      </w:pPr>
+      <w:rPr>
+        <w:rFonts w:ascii="Courier New" w:hAnsi="Courier New" w:cs="Courier New" w:hint="default"/>
+      </w:rPr>
+    </w:lvl>
+    <w:lvl w:ilvl="5" w:tplc="04090005" w:tentative="1">
+      <w:start w:val="1"/>
+      <w:numFmt w:val="bullet"/>
+      <w:lvlText w:val=""/>
+      <w:lvlJc w:val="left"/>
+      <w:pPr>
+        <w:ind w:left="4320" w:hanging="360"/>
+      </w:pPr>
+      <w:rPr>
+        <w:rFonts w:ascii="Wingdings" w:hAnsi="Wingdings" w:hint="default"/>
+      </w:rPr>
+    </w:lvl>
+    <w:lvl w:ilvl="6" w:tplc="04090001" w:tentative="1">
+      <w:start w:val="1"/>
+      <w:numFmt w:val="bullet"/>
+      <w:lvlText w:val=""/>
+      <w:lvlJc w:val="left"/>
+      <w:pPr>
+        <w:ind w:left="5040" w:hanging="360"/>
+      </w:pPr>
+      <w:rPr>
+        <w:rFonts w:ascii="Symbol" w:hAnsi="Symbol" w:hint="default"/>
+      </w:rPr>
+    </w:lvl>
+    <w:lvl w:ilvl="7" w:tplc="04090003" w:tentative="1">
+      <w:start w:val="1"/>
+      <w:numFmt w:val="bullet"/>
+      <w:lvlText w:val="o"/>
+      <w:lvlJc w:val="left"/>
+      <w:pPr>
+        <w:ind w:left="5760" w:hanging="360"/>
+      </w:pPr>
+      <w:rPr>
+        <w:rFonts w:ascii="Courier New" w:hAnsi="Courier New" w:cs="Courier New" w:hint="default"/>
+      </w:rPr>
+    </w:lvl>
+    <w:lvl w:ilvl="8" w:tplc="04090005" w:tentative="1">
+      <w:start w:val="1"/>
+      <w:numFmt w:val="bullet"/>
+      <w:lvlText w:val=""/>
+      <w:lvlJc w:val="left"/>
+      <w:pPr>
+        <w:ind w:left="6480" w:hanging="360"/>
+      </w:pPr>
+      <w:rPr>
+        <w:rFonts w:ascii="Wingdings" w:hAnsi="Wingdings" w:hint="default"/>
+      </w:rPr>
+    </w:lvl>
+  </w:abstractNum>
+  <w:abstractNum w:abstractNumId="2" w15:restartNumberingAfterBreak="0">
+    <w:nsid w:val="18BA3BB4"/>
+    <w:multiLevelType w:val="hybridMultilevel"/>
+    <w:tmpl w:val="62D03A9E"/>
+    <w:lvl w:ilvl="0" w:tplc="04090001">
+      <w:start w:val="1"/>
+      <w:numFmt w:val="bullet"/>
+      <w:lvlText w:val=""/>
+      <w:lvlJc w:val="left"/>
+      <w:pPr>
+        <w:ind w:left="720" w:hanging="360"/>
+      </w:pPr>
+      <w:rPr>
+        <w:rFonts w:ascii="Symbol" w:hAnsi="Symbol" w:hint="default"/>
+      </w:rPr>
+    </w:lvl>
+    <w:lvl w:ilvl="1" w:tplc="04090003">
+      <w:start w:val="1"/>
+      <w:numFmt w:val="bullet"/>
+      <w:lvlText w:val="o"/>
+      <w:lvlJc w:val="left"/>
+      <w:pPr>
+        <w:ind w:left="1440" w:hanging="360"/>
+      </w:pPr>
+      <w:rPr>
+        <w:rFonts w:ascii="Courier New" w:hAnsi="Courier New" w:cs="Courier New" w:hint="default"/>
+      </w:rPr>
+    </w:lvl>
+    <w:lvl w:ilvl="2" w:tplc="04090005" w:tentative="1">
+      <w:start w:val="1"/>
+      <w:numFmt w:val="bullet"/>
+      <w:lvlText w:val=""/>
+      <w:lvlJc w:val="left"/>
+      <w:pPr>
+        <w:ind w:left="2160" w:hanging="360"/>
+      </w:pPr>
+      <w:rPr>
+        <w:rFonts w:ascii="Wingdings" w:hAnsi="Wingdings" w:hint="default"/>
+      </w:rPr>
+    </w:lvl>
+    <w:lvl w:ilvl="3" w:tplc="04090001" w:tentative="1">
+      <w:start w:val="1"/>
+      <w:numFmt w:val="bullet"/>
+      <w:lvlText w:val=""/>
+      <w:lvlJc w:val="left"/>
+      <w:pPr>
+        <w:ind w:left="2880" w:hanging="360"/>
+      </w:pPr>
+      <w:rPr>
+        <w:rFonts w:ascii="Symbol" w:hAnsi="Symbol" w:hint="default"/>
+      </w:rPr>
+    </w:lvl>
+    <w:lvl w:ilvl="4" w:tplc="04090003" w:tentative="1">
+      <w:start w:val="1"/>
+      <w:numFmt w:val="bullet"/>
+      <w:lvlText w:val="o"/>
+      <w:lvlJc w:val="left"/>
+      <w:pPr>
+        <w:ind w:left="3600" w:hanging="360"/>
+      </w:pPr>
+      <w:rPr>
+        <w:rFonts w:ascii="Courier New" w:hAnsi="Courier New" w:cs="Courier New" w:hint="default"/>
+      </w:rPr>
+    </w:lvl>
+    <w:lvl w:ilvl="5" w:tplc="04090005" w:tentative="1">
+      <w:start w:val="1"/>
+      <w:numFmt w:val="bullet"/>
+      <w:lvlText w:val=""/>
+      <w:lvlJc w:val="left"/>
+      <w:pPr>
+        <w:ind w:left="4320" w:hanging="360"/>
+      </w:pPr>
+      <w:rPr>
+        <w:rFonts w:ascii="Wingdings" w:hAnsi="Wingdings" w:hint="default"/>
+      </w:rPr>
+    </w:lvl>
+    <w:lvl w:ilvl="6" w:tplc="04090001" w:tentative="1">
+      <w:start w:val="1"/>
+      <w:numFmt w:val="bullet"/>
+      <w:lvlText w:val=""/>
+      <w:lvlJc w:val="left"/>
+      <w:pPr>
+        <w:ind w:left="5040" w:hanging="360"/>
+      </w:pPr>
+      <w:rPr>
+        <w:rFonts w:ascii="Symbol" w:hAnsi="Symbol" w:hint="default"/>
+      </w:rPr>
+    </w:lvl>
+    <w:lvl w:ilvl="7" w:tplc="04090003" w:tentative="1">
+      <w:start w:val="1"/>
+      <w:numFmt w:val="bullet"/>
+      <w:lvlText w:val="o"/>
+      <w:lvlJc w:val="left"/>
+      <w:pPr>
+        <w:ind w:left="5760" w:hanging="360"/>
+      </w:pPr>
+      <w:rPr>
+        <w:rFonts w:ascii="Courier New" w:hAnsi="Courier New" w:cs="Courier New" w:hint="default"/>
+      </w:rPr>
+    </w:lvl>
+    <w:lvl w:ilvl="8" w:tplc="04090005" w:tentative="1">
+      <w:start w:val="1"/>
+      <w:numFmt w:val="bullet"/>
+      <w:lvlText w:val=""/>
+      <w:lvlJc w:val="left"/>
+      <w:pPr>
+        <w:ind w:left="6480" w:hanging="360"/>
+      </w:pPr>
+      <w:rPr>
+        <w:rFonts w:ascii="Wingdings" w:hAnsi="Wingdings" w:hint="default"/>
+      </w:rPr>
+    </w:lvl>
+  </w:abstractNum>
+  <w:abstractNum w:abstractNumId="3" w15:restartNumberingAfterBreak="0">
     <w:nsid w:val="28B90BFF"/>
     <w:multiLevelType w:val="hybridMultilevel"/>
     <w:tmpl w:val="D75EE4A2"/>
@@ -1487,7 +2808,7 @@
         <w:rFonts w:ascii="Symbol" w:hAnsi="Symbol" w:hint="default"/>
       </w:rPr>
     </w:lvl>
-    <w:lvl w:ilvl="1" w:tplc="04090003" w:tentative="1">
+    <w:lvl w:ilvl="1" w:tplc="04090003">
       <w:start w:val="1"/>
       <w:numFmt w:val="bullet"/>
       <w:lvlText w:val="o"/>
@@ -1499,7 +2820,7 @@
         <w:rFonts w:ascii="Courier New" w:hAnsi="Courier New" w:cs="Courier New" w:hint="default"/>
       </w:rPr>
     </w:lvl>
-    <w:lvl w:ilvl="2" w:tplc="04090005" w:tentative="1">
+    <w:lvl w:ilvl="2" w:tplc="04090005">
       <w:start w:val="1"/>
       <w:numFmt w:val="bullet"/>
       <w:lvlText w:val=""/>
@@ -1584,7 +2905,7 @@
       </w:rPr>
     </w:lvl>
   </w:abstractNum>
-  <w:abstractNum w:abstractNumId="2" w15:restartNumberingAfterBreak="0">
+  <w:abstractNum w:abstractNumId="4" w15:restartNumberingAfterBreak="0">
     <w:nsid w:val="29456E6E"/>
     <w:multiLevelType w:val="hybridMultilevel"/>
     <w:tmpl w:val="908A7DA0"/>
@@ -1697,7 +3018,7 @@
       </w:rPr>
     </w:lvl>
   </w:abstractNum>
-  <w:abstractNum w:abstractNumId="3" w15:restartNumberingAfterBreak="0">
+  <w:abstractNum w:abstractNumId="5" w15:restartNumberingAfterBreak="0">
     <w:nsid w:val="2BB15775"/>
     <w:multiLevelType w:val="hybridMultilevel"/>
     <w:tmpl w:val="DED2D328"/>
@@ -1810,7 +3131,120 @@
       </w:rPr>
     </w:lvl>
   </w:abstractNum>
-  <w:abstractNum w:abstractNumId="4" w15:restartNumberingAfterBreak="0">
+  <w:abstractNum w:abstractNumId="6" w15:restartNumberingAfterBreak="0">
+    <w:nsid w:val="2DB118C3"/>
+    <w:multiLevelType w:val="hybridMultilevel"/>
+    <w:tmpl w:val="70C0DADE"/>
+    <w:lvl w:ilvl="0" w:tplc="04090001">
+      <w:start w:val="1"/>
+      <w:numFmt w:val="bullet"/>
+      <w:lvlText w:val=""/>
+      <w:lvlJc w:val="left"/>
+      <w:pPr>
+        <w:ind w:left="720" w:hanging="360"/>
+      </w:pPr>
+      <w:rPr>
+        <w:rFonts w:ascii="Symbol" w:hAnsi="Symbol" w:hint="default"/>
+      </w:rPr>
+    </w:lvl>
+    <w:lvl w:ilvl="1" w:tplc="04090003" w:tentative="1">
+      <w:start w:val="1"/>
+      <w:numFmt w:val="bullet"/>
+      <w:lvlText w:val="o"/>
+      <w:lvlJc w:val="left"/>
+      <w:pPr>
+        <w:ind w:left="1440" w:hanging="360"/>
+      </w:pPr>
+      <w:rPr>
+        <w:rFonts w:ascii="Courier New" w:hAnsi="Courier New" w:cs="Courier New" w:hint="default"/>
+      </w:rPr>
+    </w:lvl>
+    <w:lvl w:ilvl="2" w:tplc="04090005" w:tentative="1">
+      <w:start w:val="1"/>
+      <w:numFmt w:val="bullet"/>
+      <w:lvlText w:val=""/>
+      <w:lvlJc w:val="left"/>
+      <w:pPr>
+        <w:ind w:left="2160" w:hanging="360"/>
+      </w:pPr>
+      <w:rPr>
+        <w:rFonts w:ascii="Wingdings" w:hAnsi="Wingdings" w:hint="default"/>
+      </w:rPr>
+    </w:lvl>
+    <w:lvl w:ilvl="3" w:tplc="04090001" w:tentative="1">
+      <w:start w:val="1"/>
+      <w:numFmt w:val="bullet"/>
+      <w:lvlText w:val=""/>
+      <w:lvlJc w:val="left"/>
+      <w:pPr>
+        <w:ind w:left="2880" w:hanging="360"/>
+      </w:pPr>
+      <w:rPr>
+        <w:rFonts w:ascii="Symbol" w:hAnsi="Symbol" w:hint="default"/>
+      </w:rPr>
+    </w:lvl>
+    <w:lvl w:ilvl="4" w:tplc="04090003" w:tentative="1">
+      <w:start w:val="1"/>
+      <w:numFmt w:val="bullet"/>
+      <w:lvlText w:val="o"/>
+      <w:lvlJc w:val="left"/>
+      <w:pPr>
+        <w:ind w:left="3600" w:hanging="360"/>
+      </w:pPr>
+      <w:rPr>
+        <w:rFonts w:ascii="Courier New" w:hAnsi="Courier New" w:cs="Courier New" w:hint="default"/>
+      </w:rPr>
+    </w:lvl>
+    <w:lvl w:ilvl="5" w:tplc="04090005" w:tentative="1">
+      <w:start w:val="1"/>
+      <w:numFmt w:val="bullet"/>
+      <w:lvlText w:val=""/>
+      <w:lvlJc w:val="left"/>
+      <w:pPr>
+        <w:ind w:left="4320" w:hanging="360"/>
+      </w:pPr>
+      <w:rPr>
+        <w:rFonts w:ascii="Wingdings" w:hAnsi="Wingdings" w:hint="default"/>
+      </w:rPr>
+    </w:lvl>
+    <w:lvl w:ilvl="6" w:tplc="04090001" w:tentative="1">
+      <w:start w:val="1"/>
+      <w:numFmt w:val="bullet"/>
+      <w:lvlText w:val=""/>
+      <w:lvlJc w:val="left"/>
+      <w:pPr>
+        <w:ind w:left="5040" w:hanging="360"/>
+      </w:pPr>
+      <w:rPr>
+        <w:rFonts w:ascii="Symbol" w:hAnsi="Symbol" w:hint="default"/>
+      </w:rPr>
+    </w:lvl>
+    <w:lvl w:ilvl="7" w:tplc="04090003" w:tentative="1">
+      <w:start w:val="1"/>
+      <w:numFmt w:val="bullet"/>
+      <w:lvlText w:val="o"/>
+      <w:lvlJc w:val="left"/>
+      <w:pPr>
+        <w:ind w:left="5760" w:hanging="360"/>
+      </w:pPr>
+      <w:rPr>
+        <w:rFonts w:ascii="Courier New" w:hAnsi="Courier New" w:cs="Courier New" w:hint="default"/>
+      </w:rPr>
+    </w:lvl>
+    <w:lvl w:ilvl="8" w:tplc="04090005" w:tentative="1">
+      <w:start w:val="1"/>
+      <w:numFmt w:val="bullet"/>
+      <w:lvlText w:val=""/>
+      <w:lvlJc w:val="left"/>
+      <w:pPr>
+        <w:ind w:left="6480" w:hanging="360"/>
+      </w:pPr>
+      <w:rPr>
+        <w:rFonts w:ascii="Wingdings" w:hAnsi="Wingdings" w:hint="default"/>
+      </w:rPr>
+    </w:lvl>
+  </w:abstractNum>
+  <w:abstractNum w:abstractNumId="7" w15:restartNumberingAfterBreak="0">
     <w:nsid w:val="36256AE7"/>
     <w:multiLevelType w:val="hybridMultilevel"/>
     <w:tmpl w:val="BFC6C0EA"/>
@@ -1923,7 +3357,120 @@
       </w:rPr>
     </w:lvl>
   </w:abstractNum>
-  <w:abstractNum w:abstractNumId="5" w15:restartNumberingAfterBreak="0">
+  <w:abstractNum w:abstractNumId="8" w15:restartNumberingAfterBreak="0">
+    <w:nsid w:val="5B6A48EA"/>
+    <w:multiLevelType w:val="hybridMultilevel"/>
+    <w:tmpl w:val="F14A2F60"/>
+    <w:lvl w:ilvl="0" w:tplc="04090001">
+      <w:start w:val="1"/>
+      <w:numFmt w:val="bullet"/>
+      <w:lvlText w:val=""/>
+      <w:lvlJc w:val="left"/>
+      <w:pPr>
+        <w:ind w:left="720" w:hanging="360"/>
+      </w:pPr>
+      <w:rPr>
+        <w:rFonts w:ascii="Symbol" w:hAnsi="Symbol" w:hint="default"/>
+      </w:rPr>
+    </w:lvl>
+    <w:lvl w:ilvl="1" w:tplc="04090003" w:tentative="1">
+      <w:start w:val="1"/>
+      <w:numFmt w:val="bullet"/>
+      <w:lvlText w:val="o"/>
+      <w:lvlJc w:val="left"/>
+      <w:pPr>
+        <w:ind w:left="1440" w:hanging="360"/>
+      </w:pPr>
+      <w:rPr>
+        <w:rFonts w:ascii="Courier New" w:hAnsi="Courier New" w:cs="Courier New" w:hint="default"/>
+      </w:rPr>
+    </w:lvl>
+    <w:lvl w:ilvl="2" w:tplc="04090005" w:tentative="1">
+      <w:start w:val="1"/>
+      <w:numFmt w:val="bullet"/>
+      <w:lvlText w:val=""/>
+      <w:lvlJc w:val="left"/>
+      <w:pPr>
+        <w:ind w:left="2160" w:hanging="360"/>
+      </w:pPr>
+      <w:rPr>
+        <w:rFonts w:ascii="Wingdings" w:hAnsi="Wingdings" w:hint="default"/>
+      </w:rPr>
+    </w:lvl>
+    <w:lvl w:ilvl="3" w:tplc="04090001" w:tentative="1">
+      <w:start w:val="1"/>
+      <w:numFmt w:val="bullet"/>
+      <w:lvlText w:val=""/>
+      <w:lvlJc w:val="left"/>
+      <w:pPr>
+        <w:ind w:left="2880" w:hanging="360"/>
+      </w:pPr>
+      <w:rPr>
+        <w:rFonts w:ascii="Symbol" w:hAnsi="Symbol" w:hint="default"/>
+      </w:rPr>
+    </w:lvl>
+    <w:lvl w:ilvl="4" w:tplc="04090003" w:tentative="1">
+      <w:start w:val="1"/>
+      <w:numFmt w:val="bullet"/>
+      <w:lvlText w:val="o"/>
+      <w:lvlJc w:val="left"/>
+      <w:pPr>
+        <w:ind w:left="3600" w:hanging="360"/>
+      </w:pPr>
+      <w:rPr>
+        <w:rFonts w:ascii="Courier New" w:hAnsi="Courier New" w:cs="Courier New" w:hint="default"/>
+      </w:rPr>
+    </w:lvl>
+    <w:lvl w:ilvl="5" w:tplc="04090005" w:tentative="1">
+      <w:start w:val="1"/>
+      <w:numFmt w:val="bullet"/>
+      <w:lvlText w:val=""/>
+      <w:lvlJc w:val="left"/>
+      <w:pPr>
+        <w:ind w:left="4320" w:hanging="360"/>
+      </w:pPr>
+      <w:rPr>
+        <w:rFonts w:ascii="Wingdings" w:hAnsi="Wingdings" w:hint="default"/>
+      </w:rPr>
+    </w:lvl>
+    <w:lvl w:ilvl="6" w:tplc="04090001" w:tentative="1">
+      <w:start w:val="1"/>
+      <w:numFmt w:val="bullet"/>
+      <w:lvlText w:val=""/>
+      <w:lvlJc w:val="left"/>
+      <w:pPr>
+        <w:ind w:left="5040" w:hanging="360"/>
+      </w:pPr>
+      <w:rPr>
+        <w:rFonts w:ascii="Symbol" w:hAnsi="Symbol" w:hint="default"/>
+      </w:rPr>
+    </w:lvl>
+    <w:lvl w:ilvl="7" w:tplc="04090003" w:tentative="1">
+      <w:start w:val="1"/>
+      <w:numFmt w:val="bullet"/>
+      <w:lvlText w:val="o"/>
+      <w:lvlJc w:val="left"/>
+      <w:pPr>
+        <w:ind w:left="5760" w:hanging="360"/>
+      </w:pPr>
+      <w:rPr>
+        <w:rFonts w:ascii="Courier New" w:hAnsi="Courier New" w:cs="Courier New" w:hint="default"/>
+      </w:rPr>
+    </w:lvl>
+    <w:lvl w:ilvl="8" w:tplc="04090005" w:tentative="1">
+      <w:start w:val="1"/>
+      <w:numFmt w:val="bullet"/>
+      <w:lvlText w:val=""/>
+      <w:lvlJc w:val="left"/>
+      <w:pPr>
+        <w:ind w:left="6480" w:hanging="360"/>
+      </w:pPr>
+      <w:rPr>
+        <w:rFonts w:ascii="Wingdings" w:hAnsi="Wingdings" w:hint="default"/>
+      </w:rPr>
+    </w:lvl>
+  </w:abstractNum>
+  <w:abstractNum w:abstractNumId="9" w15:restartNumberingAfterBreak="0">
     <w:nsid w:val="62B17422"/>
     <w:multiLevelType w:val="hybridMultilevel"/>
     <w:tmpl w:val="1C36A680"/>
@@ -2009,7 +3556,120 @@
       </w:pPr>
     </w:lvl>
   </w:abstractNum>
-  <w:abstractNum w:abstractNumId="6" w15:restartNumberingAfterBreak="0">
+  <w:abstractNum w:abstractNumId="10" w15:restartNumberingAfterBreak="0">
+    <w:nsid w:val="6D1F0A76"/>
+    <w:multiLevelType w:val="hybridMultilevel"/>
+    <w:tmpl w:val="E9E2217C"/>
+    <w:lvl w:ilvl="0" w:tplc="04090001">
+      <w:start w:val="1"/>
+      <w:numFmt w:val="bullet"/>
+      <w:lvlText w:val=""/>
+      <w:lvlJc w:val="left"/>
+      <w:pPr>
+        <w:ind w:left="720" w:hanging="360"/>
+      </w:pPr>
+      <w:rPr>
+        <w:rFonts w:ascii="Symbol" w:hAnsi="Symbol" w:hint="default"/>
+      </w:rPr>
+    </w:lvl>
+    <w:lvl w:ilvl="1" w:tplc="04090003">
+      <w:start w:val="1"/>
+      <w:numFmt w:val="bullet"/>
+      <w:lvlText w:val="o"/>
+      <w:lvlJc w:val="left"/>
+      <w:pPr>
+        <w:ind w:left="1440" w:hanging="360"/>
+      </w:pPr>
+      <w:rPr>
+        <w:rFonts w:ascii="Courier New" w:hAnsi="Courier New" w:cs="Courier New" w:hint="default"/>
+      </w:rPr>
+    </w:lvl>
+    <w:lvl w:ilvl="2" w:tplc="04090005" w:tentative="1">
+      <w:start w:val="1"/>
+      <w:numFmt w:val="bullet"/>
+      <w:lvlText w:val=""/>
+      <w:lvlJc w:val="left"/>
+      <w:pPr>
+        <w:ind w:left="2160" w:hanging="360"/>
+      </w:pPr>
+      <w:rPr>
+        <w:rFonts w:ascii="Wingdings" w:hAnsi="Wingdings" w:hint="default"/>
+      </w:rPr>
+    </w:lvl>
+    <w:lvl w:ilvl="3" w:tplc="04090001" w:tentative="1">
+      <w:start w:val="1"/>
+      <w:numFmt w:val="bullet"/>
+      <w:lvlText w:val=""/>
+      <w:lvlJc w:val="left"/>
+      <w:pPr>
+        <w:ind w:left="2880" w:hanging="360"/>
+      </w:pPr>
+      <w:rPr>
+        <w:rFonts w:ascii="Symbol" w:hAnsi="Symbol" w:hint="default"/>
+      </w:rPr>
+    </w:lvl>
+    <w:lvl w:ilvl="4" w:tplc="04090003" w:tentative="1">
+      <w:start w:val="1"/>
+      <w:numFmt w:val="bullet"/>
+      <w:lvlText w:val="o"/>
+      <w:lvlJc w:val="left"/>
+      <w:pPr>
+        <w:ind w:left="3600" w:hanging="360"/>
+      </w:pPr>
+      <w:rPr>
+        <w:rFonts w:ascii="Courier New" w:hAnsi="Courier New" w:cs="Courier New" w:hint="default"/>
+      </w:rPr>
+    </w:lvl>
+    <w:lvl w:ilvl="5" w:tplc="04090005" w:tentative="1">
+      <w:start w:val="1"/>
+      <w:numFmt w:val="bullet"/>
+      <w:lvlText w:val=""/>
+      <w:lvlJc w:val="left"/>
+      <w:pPr>
+        <w:ind w:left="4320" w:hanging="360"/>
+      </w:pPr>
+      <w:rPr>
+        <w:rFonts w:ascii="Wingdings" w:hAnsi="Wingdings" w:hint="default"/>
+      </w:rPr>
+    </w:lvl>
+    <w:lvl w:ilvl="6" w:tplc="04090001" w:tentative="1">
+      <w:start w:val="1"/>
+      <w:numFmt w:val="bullet"/>
+      <w:lvlText w:val=""/>
+      <w:lvlJc w:val="left"/>
+      <w:pPr>
+        <w:ind w:left="5040" w:hanging="360"/>
+      </w:pPr>
+      <w:rPr>
+        <w:rFonts w:ascii="Symbol" w:hAnsi="Symbol" w:hint="default"/>
+      </w:rPr>
+    </w:lvl>
+    <w:lvl w:ilvl="7" w:tplc="04090003" w:tentative="1">
+      <w:start w:val="1"/>
+      <w:numFmt w:val="bullet"/>
+      <w:lvlText w:val="o"/>
+      <w:lvlJc w:val="left"/>
+      <w:pPr>
+        <w:ind w:left="5760" w:hanging="360"/>
+      </w:pPr>
+      <w:rPr>
+        <w:rFonts w:ascii="Courier New" w:hAnsi="Courier New" w:cs="Courier New" w:hint="default"/>
+      </w:rPr>
+    </w:lvl>
+    <w:lvl w:ilvl="8" w:tplc="04090005" w:tentative="1">
+      <w:start w:val="1"/>
+      <w:numFmt w:val="bullet"/>
+      <w:lvlText w:val=""/>
+      <w:lvlJc w:val="left"/>
+      <w:pPr>
+        <w:ind w:left="6480" w:hanging="360"/>
+      </w:pPr>
+      <w:rPr>
+        <w:rFonts w:ascii="Wingdings" w:hAnsi="Wingdings" w:hint="default"/>
+      </w:rPr>
+    </w:lvl>
+  </w:abstractNum>
+  <w:abstractNum w:abstractNumId="11" w15:restartNumberingAfterBreak="0">
     <w:nsid w:val="74C16FC8"/>
     <w:multiLevelType w:val="hybridMultilevel"/>
     <w:tmpl w:val="2DBAA1FE"/>
@@ -2122,26 +3782,273 @@
       </w:rPr>
     </w:lvl>
   </w:abstractNum>
+  <w:abstractNum w:abstractNumId="12" w15:restartNumberingAfterBreak="0">
+    <w:nsid w:val="75133416"/>
+    <w:multiLevelType w:val="hybridMultilevel"/>
+    <w:tmpl w:val="E71E1CF2"/>
+    <w:lvl w:ilvl="0" w:tplc="04090001">
+      <w:start w:val="1"/>
+      <w:numFmt w:val="bullet"/>
+      <w:lvlText w:val=""/>
+      <w:lvlJc w:val="left"/>
+      <w:pPr>
+        <w:ind w:left="720" w:hanging="360"/>
+      </w:pPr>
+      <w:rPr>
+        <w:rFonts w:ascii="Symbol" w:hAnsi="Symbol" w:hint="default"/>
+      </w:rPr>
+    </w:lvl>
+    <w:lvl w:ilvl="1" w:tplc="04090003" w:tentative="1">
+      <w:start w:val="1"/>
+      <w:numFmt w:val="bullet"/>
+      <w:lvlText w:val="o"/>
+      <w:lvlJc w:val="left"/>
+      <w:pPr>
+        <w:ind w:left="1440" w:hanging="360"/>
+      </w:pPr>
+      <w:rPr>
+        <w:rFonts w:ascii="Courier New" w:hAnsi="Courier New" w:cs="Courier New" w:hint="default"/>
+      </w:rPr>
+    </w:lvl>
+    <w:lvl w:ilvl="2" w:tplc="04090005" w:tentative="1">
+      <w:start w:val="1"/>
+      <w:numFmt w:val="bullet"/>
+      <w:lvlText w:val=""/>
+      <w:lvlJc w:val="left"/>
+      <w:pPr>
+        <w:ind w:left="2160" w:hanging="360"/>
+      </w:pPr>
+      <w:rPr>
+        <w:rFonts w:ascii="Wingdings" w:hAnsi="Wingdings" w:hint="default"/>
+      </w:rPr>
+    </w:lvl>
+    <w:lvl w:ilvl="3" w:tplc="04090001" w:tentative="1">
+      <w:start w:val="1"/>
+      <w:numFmt w:val="bullet"/>
+      <w:lvlText w:val=""/>
+      <w:lvlJc w:val="left"/>
+      <w:pPr>
+        <w:ind w:left="2880" w:hanging="360"/>
+      </w:pPr>
+      <w:rPr>
+        <w:rFonts w:ascii="Symbol" w:hAnsi="Symbol" w:hint="default"/>
+      </w:rPr>
+    </w:lvl>
+    <w:lvl w:ilvl="4" w:tplc="04090003" w:tentative="1">
+      <w:start w:val="1"/>
+      <w:numFmt w:val="bullet"/>
+      <w:lvlText w:val="o"/>
+      <w:lvlJc w:val="left"/>
+      <w:pPr>
+        <w:ind w:left="3600" w:hanging="360"/>
+      </w:pPr>
+      <w:rPr>
+        <w:rFonts w:ascii="Courier New" w:hAnsi="Courier New" w:cs="Courier New" w:hint="default"/>
+      </w:rPr>
+    </w:lvl>
+    <w:lvl w:ilvl="5" w:tplc="04090005" w:tentative="1">
+      <w:start w:val="1"/>
+      <w:numFmt w:val="bullet"/>
+      <w:lvlText w:val=""/>
+      <w:lvlJc w:val="left"/>
+      <w:pPr>
+        <w:ind w:left="4320" w:hanging="360"/>
+      </w:pPr>
+      <w:rPr>
+        <w:rFonts w:ascii="Wingdings" w:hAnsi="Wingdings" w:hint="default"/>
+      </w:rPr>
+    </w:lvl>
+    <w:lvl w:ilvl="6" w:tplc="04090001" w:tentative="1">
+      <w:start w:val="1"/>
+      <w:numFmt w:val="bullet"/>
+      <w:lvlText w:val=""/>
+      <w:lvlJc w:val="left"/>
+      <w:pPr>
+        <w:ind w:left="5040" w:hanging="360"/>
+      </w:pPr>
+      <w:rPr>
+        <w:rFonts w:ascii="Symbol" w:hAnsi="Symbol" w:hint="default"/>
+      </w:rPr>
+    </w:lvl>
+    <w:lvl w:ilvl="7" w:tplc="04090003" w:tentative="1">
+      <w:start w:val="1"/>
+      <w:numFmt w:val="bullet"/>
+      <w:lvlText w:val="o"/>
+      <w:lvlJc w:val="left"/>
+      <w:pPr>
+        <w:ind w:left="5760" w:hanging="360"/>
+      </w:pPr>
+      <w:rPr>
+        <w:rFonts w:ascii="Courier New" w:hAnsi="Courier New" w:cs="Courier New" w:hint="default"/>
+      </w:rPr>
+    </w:lvl>
+    <w:lvl w:ilvl="8" w:tplc="04090005" w:tentative="1">
+      <w:start w:val="1"/>
+      <w:numFmt w:val="bullet"/>
+      <w:lvlText w:val=""/>
+      <w:lvlJc w:val="left"/>
+      <w:pPr>
+        <w:ind w:left="6480" w:hanging="360"/>
+      </w:pPr>
+      <w:rPr>
+        <w:rFonts w:ascii="Wingdings" w:hAnsi="Wingdings" w:hint="default"/>
+      </w:rPr>
+    </w:lvl>
+  </w:abstractNum>
+  <w:abstractNum w:abstractNumId="13" w15:restartNumberingAfterBreak="0">
+    <w:nsid w:val="7E7406EC"/>
+    <w:multiLevelType w:val="hybridMultilevel"/>
+    <w:tmpl w:val="98DEF6C0"/>
+    <w:lvl w:ilvl="0" w:tplc="04090001">
+      <w:start w:val="1"/>
+      <w:numFmt w:val="bullet"/>
+      <w:lvlText w:val=""/>
+      <w:lvlJc w:val="left"/>
+      <w:pPr>
+        <w:ind w:left="720" w:hanging="360"/>
+      </w:pPr>
+      <w:rPr>
+        <w:rFonts w:ascii="Symbol" w:hAnsi="Symbol" w:hint="default"/>
+      </w:rPr>
+    </w:lvl>
+    <w:lvl w:ilvl="1" w:tplc="04090003">
+      <w:start w:val="1"/>
+      <w:numFmt w:val="bullet"/>
+      <w:lvlText w:val="o"/>
+      <w:lvlJc w:val="left"/>
+      <w:pPr>
+        <w:ind w:left="1440" w:hanging="360"/>
+      </w:pPr>
+      <w:rPr>
+        <w:rFonts w:ascii="Courier New" w:hAnsi="Courier New" w:cs="Courier New" w:hint="default"/>
+      </w:rPr>
+    </w:lvl>
+    <w:lvl w:ilvl="2" w:tplc="04090005">
+      <w:start w:val="1"/>
+      <w:numFmt w:val="bullet"/>
+      <w:lvlText w:val=""/>
+      <w:lvlJc w:val="left"/>
+      <w:pPr>
+        <w:ind w:left="2160" w:hanging="360"/>
+      </w:pPr>
+      <w:rPr>
+        <w:rFonts w:ascii="Wingdings" w:hAnsi="Wingdings" w:hint="default"/>
+      </w:rPr>
+    </w:lvl>
+    <w:lvl w:ilvl="3" w:tplc="04090001">
+      <w:start w:val="1"/>
+      <w:numFmt w:val="bullet"/>
+      <w:lvlText w:val=""/>
+      <w:lvlJc w:val="left"/>
+      <w:pPr>
+        <w:ind w:left="2880" w:hanging="360"/>
+      </w:pPr>
+      <w:rPr>
+        <w:rFonts w:ascii="Symbol" w:hAnsi="Symbol" w:hint="default"/>
+      </w:rPr>
+    </w:lvl>
+    <w:lvl w:ilvl="4" w:tplc="04090003" w:tentative="1">
+      <w:start w:val="1"/>
+      <w:numFmt w:val="bullet"/>
+      <w:lvlText w:val="o"/>
+      <w:lvlJc w:val="left"/>
+      <w:pPr>
+        <w:ind w:left="3600" w:hanging="360"/>
+      </w:pPr>
+      <w:rPr>
+        <w:rFonts w:ascii="Courier New" w:hAnsi="Courier New" w:cs="Courier New" w:hint="default"/>
+      </w:rPr>
+    </w:lvl>
+    <w:lvl w:ilvl="5" w:tplc="04090005" w:tentative="1">
+      <w:start w:val="1"/>
+      <w:numFmt w:val="bullet"/>
+      <w:lvlText w:val=""/>
+      <w:lvlJc w:val="left"/>
+      <w:pPr>
+        <w:ind w:left="4320" w:hanging="360"/>
+      </w:pPr>
+      <w:rPr>
+        <w:rFonts w:ascii="Wingdings" w:hAnsi="Wingdings" w:hint="default"/>
+      </w:rPr>
+    </w:lvl>
+    <w:lvl w:ilvl="6" w:tplc="04090001" w:tentative="1">
+      <w:start w:val="1"/>
+      <w:numFmt w:val="bullet"/>
+      <w:lvlText w:val=""/>
+      <w:lvlJc w:val="left"/>
+      <w:pPr>
+        <w:ind w:left="5040" w:hanging="360"/>
+      </w:pPr>
+      <w:rPr>
+        <w:rFonts w:ascii="Symbol" w:hAnsi="Symbol" w:hint="default"/>
+      </w:rPr>
+    </w:lvl>
+    <w:lvl w:ilvl="7" w:tplc="04090003" w:tentative="1">
+      <w:start w:val="1"/>
+      <w:numFmt w:val="bullet"/>
+      <w:lvlText w:val="o"/>
+      <w:lvlJc w:val="left"/>
+      <w:pPr>
+        <w:ind w:left="5760" w:hanging="360"/>
+      </w:pPr>
+      <w:rPr>
+        <w:rFonts w:ascii="Courier New" w:hAnsi="Courier New" w:cs="Courier New" w:hint="default"/>
+      </w:rPr>
+    </w:lvl>
+    <w:lvl w:ilvl="8" w:tplc="04090005" w:tentative="1">
+      <w:start w:val="1"/>
+      <w:numFmt w:val="bullet"/>
+      <w:lvlText w:val=""/>
+      <w:lvlJc w:val="left"/>
+      <w:pPr>
+        <w:ind w:left="6480" w:hanging="360"/>
+      </w:pPr>
+      <w:rPr>
+        <w:rFonts w:ascii="Wingdings" w:hAnsi="Wingdings" w:hint="default"/>
+      </w:rPr>
+    </w:lvl>
+  </w:abstractNum>
   <w:num w:numId="1">
-    <w:abstractNumId w:val="5"/>
+    <w:abstractNumId w:val="9"/>
   </w:num>
   <w:num w:numId="2">
-    <w:abstractNumId w:val="4"/>
+    <w:abstractNumId w:val="7"/>
   </w:num>
   <w:num w:numId="3">
     <w:abstractNumId w:val="0"/>
   </w:num>
   <w:num w:numId="4">
+    <w:abstractNumId w:val="4"/>
+  </w:num>
+  <w:num w:numId="5">
+    <w:abstractNumId w:val="5"/>
+  </w:num>
+  <w:num w:numId="6">
+    <w:abstractNumId w:val="11"/>
+  </w:num>
+  <w:num w:numId="7">
+    <w:abstractNumId w:val="3"/>
+  </w:num>
+  <w:num w:numId="8">
     <w:abstractNumId w:val="2"/>
   </w:num>
-  <w:num w:numId="5">
-    <w:abstractNumId w:val="3"/>
+  <w:num w:numId="9">
+    <w:abstractNumId w:val="13"/>
   </w:num>
-  <w:num w:numId="6">
+  <w:num w:numId="10">
+    <w:abstractNumId w:val="1"/>
+  </w:num>
+  <w:num w:numId="11">
+    <w:abstractNumId w:val="12"/>
+  </w:num>
+  <w:num w:numId="12">
+    <w:abstractNumId w:val="8"/>
+  </w:num>
+  <w:num w:numId="13">
+    <w:abstractNumId w:val="10"/>
+  </w:num>
+  <w:num w:numId="14">
     <w:abstractNumId w:val="6"/>
-  </w:num>
-  <w:num w:numId="7">
-    <w:abstractNumId w:val="1"/>
   </w:num>
 </w:numbering>
 </file>

</xml_diff>